<commit_message>
Transaction Management & Concurrency Control Updated
</commit_message>
<xml_diff>
--- a/Assessment Work/Database System 2019 Test 2.docx
+++ b/Assessment Work/Database System 2019 Test 2.docx
@@ -9,13 +9,193 @@
     </w:p>
     <w:p>
       <w:r>
-        <w:t xml:space="preserve">b) </w:t>
-      </w:r>
-      <w:r>
-        <w:t xml:space="preserve">1. </w:t>
-      </w:r>
-      <w:r>
-        <w:t xml:space="preserve">Lost Updates </w:t>
+        <w:t xml:space="preserve">a) </w:t>
+      </w:r>
+    </w:p>
+    <w:p>
+      <w:pPr>
+        <w:rPr>
+          <w:rFonts w:ascii="Verdana" w:hAnsi="Verdana" w:cs="Arial"/>
+          <w:color w:val="000000"/>
+          <w:sz w:val="24"/>
+          <w:szCs w:val="24"/>
+          <w:shd w:val="clear" w:color="auto" w:fill="FFFFFF"/>
+        </w:rPr>
+      </w:pPr>
+      <w:r>
+        <w:rPr>
+          <w:rFonts w:ascii="Verdana" w:hAnsi="Verdana" w:cs="Arial"/>
+          <w:color w:val="000000"/>
+          <w:sz w:val="24"/>
+          <w:szCs w:val="24"/>
+          <w:shd w:val="clear" w:color="auto" w:fill="FFFFFF"/>
+        </w:rPr>
+        <w:t>Starvation occurs if a Transaction is indefinitely postponed.</w:t>
+      </w:r>
+    </w:p>
+    <w:p>
+      <w:pPr>
+        <w:rPr>
+          <w:rFonts w:ascii="Verdana" w:hAnsi="Verdana" w:cs="Arial"/>
+          <w:color w:val="000000"/>
+          <w:sz w:val="24"/>
+          <w:szCs w:val="24"/>
+          <w:shd w:val="clear" w:color="auto" w:fill="FFFFFF"/>
+        </w:rPr>
+      </w:pPr>
+      <w:r>
+        <w:rPr>
+          <w:rFonts w:ascii="Verdana" w:hAnsi="Verdana" w:cs="Arial"/>
+          <w:color w:val="000000"/>
+          <w:sz w:val="24"/>
+          <w:szCs w:val="24"/>
+          <w:shd w:val="clear" w:color="auto" w:fill="FFFFFF"/>
+        </w:rPr>
+        <w:t xml:space="preserve">Causes </w:t>
+      </w:r>
+    </w:p>
+    <w:p>
+      <w:pPr>
+        <w:rPr>
+          <w:rFonts w:ascii="Verdana" w:hAnsi="Verdana" w:cs="Arial"/>
+          <w:color w:val="000000"/>
+          <w:sz w:val="24"/>
+          <w:szCs w:val="24"/>
+          <w:shd w:val="clear" w:color="auto" w:fill="FFFFFF"/>
+        </w:rPr>
+      </w:pPr>
+      <w:r>
+        <w:rPr>
+          <w:rFonts w:ascii="Verdana" w:hAnsi="Verdana" w:cs="Arial"/>
+          <w:color w:val="000000"/>
+          <w:sz w:val="24"/>
+          <w:szCs w:val="24"/>
+          <w:shd w:val="clear" w:color="auto" w:fill="FFFFFF"/>
+        </w:rPr>
+        <w:t> a transaction is never provided the resources it requires for execution because of faulty resource allocation decisions, then starvation can occur.</w:t>
+      </w:r>
+    </w:p>
+    <w:p>
+      <w:pPr>
+        <w:rPr>
+          <w:rFonts w:ascii="Verdana" w:hAnsi="Verdana" w:cs="Arial"/>
+          <w:color w:val="000000"/>
+          <w:sz w:val="24"/>
+          <w:szCs w:val="24"/>
+          <w:shd w:val="clear" w:color="auto" w:fill="FFFFFF"/>
+        </w:rPr>
+      </w:pPr>
+      <w:r>
+        <w:rPr>
+          <w:rFonts w:ascii="Verdana" w:hAnsi="Verdana" w:cs="Arial"/>
+          <w:color w:val="000000"/>
+          <w:sz w:val="24"/>
+          <w:szCs w:val="24"/>
+          <w:shd w:val="clear" w:color="auto" w:fill="FFFFFF"/>
+        </w:rPr>
+        <w:t>Starvation may occur if there are not enough resources to provide to every process as required.</w:t>
+      </w:r>
+    </w:p>
+    <w:p>
+      <w:pPr>
+        <w:rPr>
+          <w:rFonts w:ascii="Verdana" w:hAnsi="Verdana"/>
+          <w:sz w:val="24"/>
+          <w:szCs w:val="24"/>
+          <w:lang w:val="en-US"/>
+        </w:rPr>
+      </w:pPr>
+      <w:r>
+        <w:rPr>
+          <w:rFonts w:ascii="Verdana" w:hAnsi="Verdana"/>
+          <w:sz w:val="24"/>
+          <w:szCs w:val="24"/>
+          <w:lang w:val="en-US"/>
+        </w:rPr>
+        <w:t xml:space="preserve">transaction may be waiting for an X-lock on an item, while a sequence of other transactions request and are granted an S-lock on the same item. </w:t>
+      </w:r>
+    </w:p>
+    <w:p>
+      <w:pPr>
+        <w:rPr>
+          <w:rFonts w:ascii="Verdana" w:hAnsi="Verdana"/>
+          <w:sz w:val="24"/>
+          <w:szCs w:val="24"/>
+          <w:lang w:val="en-US"/>
+        </w:rPr>
+      </w:pPr>
+      <w:r>
+        <w:rPr>
+          <w:rFonts w:ascii="Verdana" w:hAnsi="Verdana"/>
+          <w:sz w:val="24"/>
+          <w:szCs w:val="24"/>
+          <w:lang w:val="en-US"/>
+        </w:rPr>
+        <w:t xml:space="preserve">Strategies </w:t>
+      </w:r>
+    </w:p>
+    <w:p>
+      <w:pPr>
+        <w:rPr>
+          <w:rFonts w:ascii="Verdana" w:hAnsi="Verdana"/>
+          <w:sz w:val="24"/>
+          <w:szCs w:val="24"/>
+          <w:lang w:val="en-US"/>
+        </w:rPr>
+      </w:pPr>
+      <w:r>
+        <w:rPr>
+          <w:rFonts w:ascii="Verdana" w:hAnsi="Verdana"/>
+          <w:sz w:val="24"/>
+          <w:szCs w:val="24"/>
+          <w:lang w:val="en-US"/>
+        </w:rPr>
+        <w:t xml:space="preserve">Concurrency Control manager can be designed to prevent starvation. </w:t>
+      </w:r>
+    </w:p>
+    <w:p>
+      <w:pPr>
+        <w:rPr>
+          <w:rFonts w:ascii="Verdana" w:hAnsi="Verdana"/>
+          <w:sz w:val="24"/>
+          <w:szCs w:val="24"/>
+          <w:lang w:val="en-US"/>
+        </w:rPr>
+      </w:pPr>
+      <w:r>
+        <w:rPr>
+          <w:rFonts w:ascii="Verdana" w:hAnsi="Verdana"/>
+          <w:sz w:val="24"/>
+          <w:szCs w:val="24"/>
+          <w:lang w:val="en-US"/>
+        </w:rPr>
+        <w:t xml:space="preserve">Concurrency with Time Stamping Methods – Assigning a global unique time stamp to each transaction. </w:t>
+      </w:r>
+    </w:p>
+    <w:p>
+      <w:pPr>
+        <w:rPr>
+          <w:rFonts w:ascii="Verdana" w:hAnsi="Verdana"/>
+          <w:sz w:val="24"/>
+          <w:szCs w:val="24"/>
+          <w:lang w:val="en-US"/>
+        </w:rPr>
+      </w:pPr>
+      <w:r>
+        <w:rPr>
+          <w:rFonts w:ascii="Verdana" w:hAnsi="Verdana" w:cs="Arial"/>
+          <w:color w:val="000000"/>
+          <w:sz w:val="24"/>
+          <w:szCs w:val="24"/>
+          <w:shd w:val="clear" w:color="auto" w:fill="FFFFFF"/>
+        </w:rPr>
+        <w:t>Random selection of transactions for resource allocation or processor allocation should be avoided as they encourage starvation</w:t>
+      </w:r>
+    </w:p>
+    <w:p/>
+    <w:p>
+      <w:r>
+        <w:t xml:space="preserve">b) 1. Lost Updates </w:t>
       </w:r>
     </w:p>
     <w:p>
@@ -239,8 +419,9 @@
         <w:rPr>
           <w:noProof/>
         </w:rPr>
+        <w:lastRenderedPageBreak/>
         <w:drawing>
-          <wp:inline distT="0" distB="0" distL="0" distR="0" wp14:anchorId="10A179F7" wp14:editId="26089996">
+          <wp:inline distT="0" distB="0" distL="0" distR="0" wp14:anchorId="4FF78145" wp14:editId="652715FF">
             <wp:extent cx="5731510" cy="1320165"/>
             <wp:effectExtent l="0" t="0" r="2540" b="0"/>
             <wp:docPr id="1" name="Picture 1" descr="concurrency control problems_lost update"/>
@@ -364,9 +545,8 @@
         <w:rPr>
           <w:noProof/>
         </w:rPr>
-        <w:lastRenderedPageBreak/>
         <w:drawing>
-          <wp:inline distT="0" distB="0" distL="0" distR="0" wp14:anchorId="63E893EF" wp14:editId="0E17E4E1">
+          <wp:inline distT="0" distB="0" distL="0" distR="0" wp14:anchorId="2783C0FD" wp14:editId="048F6C3A">
             <wp:extent cx="5731510" cy="1666875"/>
             <wp:effectExtent l="0" t="0" r="2540" b="9525"/>
             <wp:docPr id="2" name="Picture 2" descr="concurrency control problems_lost update1"/>
@@ -467,21 +647,7 @@
           <w:rFonts w:ascii="Verdana" w:hAnsi="Verdana" w:cs="Helvetica"/>
           <w:color w:val="333333"/>
         </w:rPr>
-        <w:t xml:space="preserve">To illustrate that possibility, let’s use the same transactions described during the lost </w:t>
-      </w:r>
-      <w:r>
-        <w:rPr>
-          <w:rFonts w:ascii="Verdana" w:hAnsi="Verdana" w:cs="Helvetica"/>
-          <w:color w:val="333333"/>
-        </w:rPr>
-        <w:t>update’s</w:t>
-      </w:r>
-      <w:r>
-        <w:rPr>
-          <w:rFonts w:ascii="Verdana" w:hAnsi="Verdana" w:cs="Helvetica"/>
-          <w:color w:val="333333"/>
-        </w:rPr>
-        <w:t xml:space="preserve"> discussion. T1 has two atomic parts to it, one of which is the update of the inventory, the other possibly being the update of the invoice total (not shown). T1 is forced to roll back due to an error during the updating of the invoice’s total; hence, it rolls back all the way, undoing the inventory update as well. This time, the T1 transaction is rolled back to eliminate the addition of the 100 units. Because T2 subtracts 30 from the original 35 units, the correct answer should be 5.</w:t>
+        <w:t>To illustrate that possibility, let’s use the same transactions described during the lost update’s discussion. T1 has two atomic parts to it, one of which is the update of the inventory, the other possibly being the update of the invoice total (not shown). T1 is forced to roll back due to an error during the updating of the invoice’s total; hence, it rolls back all the way, undoing the inventory update as well. This time, the T1 transaction is rolled back to eliminate the addition of the 100 units. Because T2 subtracts 30 from the original 35 units, the correct answer should be 5.</w:t>
       </w:r>
     </w:p>
     <w:p>
@@ -503,6 +669,7 @@
           <w:sz w:val="21"/>
           <w:szCs w:val="21"/>
         </w:rPr>
+        <w:lastRenderedPageBreak/>
         <w:t> </w:t>
       </w:r>
     </w:p>
@@ -623,7 +790,7 @@
           <w:noProof/>
         </w:rPr>
         <w:drawing>
-          <wp:inline distT="0" distB="0" distL="0" distR="0" wp14:anchorId="6024C125" wp14:editId="53E8F70A">
+          <wp:inline distT="0" distB="0" distL="0" distR="0" wp14:anchorId="0D379709" wp14:editId="28A9DCF5">
             <wp:extent cx="5731510" cy="1870075"/>
             <wp:effectExtent l="0" t="0" r="2540" b="0"/>
             <wp:docPr id="3" name="Picture 3" descr="concurrency control problems_uncommitted Data"/>
@@ -704,49 +871,52 @@
           <w:sz w:val="21"/>
           <w:szCs w:val="21"/>
         </w:rPr>
-        <w:lastRenderedPageBreak/>
-        <w:t>3.</w:t>
-      </w:r>
-      <w:r>
+        <w:t xml:space="preserve">3.  </w:t>
+      </w:r>
+      <w:r>
+        <w:t xml:space="preserve">Inconsistent Retrievals </w:t>
+      </w:r>
+    </w:p>
+    <w:p>
+      <w:pPr>
+        <w:pStyle w:val="NormalWeb"/>
+        <w:shd w:val="clear" w:color="auto" w:fill="FFFFFF"/>
+        <w:spacing w:before="0" w:beforeAutospacing="0" w:after="150" w:afterAutospacing="0"/>
         <w:rPr>
           <w:rFonts w:ascii="Helvetica" w:hAnsi="Helvetica" w:cs="Helvetica"/>
           <w:color w:val="333333"/>
           <w:sz w:val="21"/>
           <w:szCs w:val="21"/>
         </w:rPr>
-        <w:t xml:space="preserve"> </w:t>
-      </w:r>
-      <w:r>
+      </w:pPr>
+      <w:r>
+        <w:rPr>
+          <w:rFonts w:ascii="Verdana" w:hAnsi="Verdana" w:cs="Helvetica"/>
+          <w:color w:val="333333"/>
+        </w:rPr>
+        <w:t>Inconsistent retrievals occur when a transaction accesses data before and after another transaction(s) finish working with such data. For example, an inconsistent retrieval would occur if transaction T1 calculated some summary (aggregate) function over a set of data while another transaction (T2) was updating the same data. The problem is that the transaction might read some data before they are changed and other data after they are changed, thereby yielding inconsistent results.</w:t>
+      </w:r>
+    </w:p>
+    <w:p>
+      <w:pPr>
+        <w:pStyle w:val="NormalWeb"/>
+        <w:shd w:val="clear" w:color="auto" w:fill="FFFFFF"/>
+        <w:spacing w:before="0" w:beforeAutospacing="0" w:after="150" w:afterAutospacing="0"/>
         <w:rPr>
           <w:rFonts w:ascii="Helvetica" w:hAnsi="Helvetica" w:cs="Helvetica"/>
           <w:color w:val="333333"/>
           <w:sz w:val="21"/>
           <w:szCs w:val="21"/>
         </w:rPr>
-        <w:t xml:space="preserve"> </w:t>
-      </w:r>
-      <w:r>
-        <w:t xml:space="preserve">Inconsistent Retrievals </w:t>
-      </w:r>
-    </w:p>
-    <w:p>
-      <w:pPr>
-        <w:pStyle w:val="NormalWeb"/>
-        <w:shd w:val="clear" w:color="auto" w:fill="FFFFFF"/>
-        <w:spacing w:before="0" w:beforeAutospacing="0" w:after="150" w:afterAutospacing="0"/>
+      </w:pPr>
+      <w:r>
         <w:rPr>
           <w:rFonts w:ascii="Helvetica" w:hAnsi="Helvetica" w:cs="Helvetica"/>
           <w:color w:val="333333"/>
           <w:sz w:val="21"/>
           <w:szCs w:val="21"/>
         </w:rPr>
-      </w:pPr>
-      <w:r>
-        <w:rPr>
-          <w:rFonts w:ascii="Verdana" w:hAnsi="Verdana" w:cs="Helvetica"/>
-          <w:color w:val="333333"/>
-        </w:rPr>
-        <w:t>Inconsistent retrievals occur when a transaction accesses data before and after another transaction(s) finish working with such data. For example, an inconsistent retrieval would occur if transaction T1 calculated some summary (aggregate) function over a set of data while another transaction (T2) was updating the same data. The problem is that the transaction might read some data before they are changed and other data after they are changed, thereby yielding inconsistent results.</w:t>
+        <w:t> </w:t>
       </w:r>
     </w:p>
     <w:p>
@@ -763,32 +933,32 @@
       </w:pPr>
       <w:r>
         <w:rPr>
+          <w:rFonts w:ascii="Verdana" w:hAnsi="Verdana" w:cs="Helvetica"/>
+          <w:color w:val="333333"/>
+        </w:rPr>
+        <w:t>To illustrate that problem, assume the following conditions:</w:t>
+      </w:r>
+    </w:p>
+    <w:p>
+      <w:pPr>
+        <w:pStyle w:val="NormalWeb"/>
+        <w:shd w:val="clear" w:color="auto" w:fill="FFFFFF"/>
+        <w:spacing w:before="0" w:beforeAutospacing="0" w:after="150" w:afterAutospacing="0"/>
+        <w:rPr>
           <w:rFonts w:ascii="Helvetica" w:hAnsi="Helvetica" w:cs="Helvetica"/>
           <w:color w:val="333333"/>
           <w:sz w:val="21"/>
           <w:szCs w:val="21"/>
         </w:rPr>
-        <w:t> </w:t>
-      </w:r>
-    </w:p>
-    <w:p>
-      <w:pPr>
-        <w:pStyle w:val="NormalWeb"/>
-        <w:shd w:val="clear" w:color="auto" w:fill="FFFFFF"/>
-        <w:spacing w:before="0" w:beforeAutospacing="0" w:after="150" w:afterAutospacing="0"/>
+      </w:pPr>
+      <w:r>
         <w:rPr>
           <w:rFonts w:ascii="Helvetica" w:hAnsi="Helvetica" w:cs="Helvetica"/>
           <w:color w:val="333333"/>
           <w:sz w:val="21"/>
           <w:szCs w:val="21"/>
         </w:rPr>
-      </w:pPr>
-      <w:r>
-        <w:rPr>
-          <w:rFonts w:ascii="Verdana" w:hAnsi="Verdana" w:cs="Helvetica"/>
-          <w:color w:val="333333"/>
-        </w:rPr>
-        <w:t>To illustrate that problem, assume the following conditions:</w:t>
+        <w:t> </w:t>
       </w:r>
     </w:p>
     <w:p>
@@ -805,12 +975,19 @@
       </w:pPr>
       <w:r>
         <w:rPr>
+          <w:rFonts w:ascii="Verdana" w:hAnsi="Verdana" w:cs="Helvetica"/>
+          <w:color w:val="333333"/>
+        </w:rPr>
+        <w:t>1. T1 calculates the total quantity on hand of the products stored in the PRODUCT table.</w:t>
+      </w:r>
+      <w:r>
+        <w:rPr>
           <w:rFonts w:ascii="Helvetica" w:hAnsi="Helvetica" w:cs="Helvetica"/>
           <w:color w:val="333333"/>
           <w:sz w:val="21"/>
           <w:szCs w:val="21"/>
         </w:rPr>
-        <w:t> </w:t>
+        <w:br/>
       </w:r>
     </w:p>
     <w:p>
@@ -830,16 +1007,27 @@
           <w:rFonts w:ascii="Verdana" w:hAnsi="Verdana" w:cs="Helvetica"/>
           <w:color w:val="333333"/>
         </w:rPr>
-        <w:t>1. T1 calculates the total quantity on hand of the products stored in the PRODUCT table.</w:t>
-      </w:r>
-      <w:r>
+        <w:t>2. At the same time, T2 updates the quantity on hand (PROD_QOH) for two of the PRODUCT table’s products.</w:t>
+      </w:r>
+    </w:p>
+    <w:p>
+      <w:pPr>
+        <w:pStyle w:val="NormalWeb"/>
+        <w:shd w:val="clear" w:color="auto" w:fill="FFFFFF"/>
+        <w:spacing w:before="0" w:beforeAutospacing="0" w:after="150" w:afterAutospacing="0"/>
         <w:rPr>
           <w:rFonts w:ascii="Helvetica" w:hAnsi="Helvetica" w:cs="Helvetica"/>
           <w:color w:val="333333"/>
           <w:sz w:val="21"/>
           <w:szCs w:val="21"/>
         </w:rPr>
-        <w:br/>
+      </w:pPr>
+      <w:r>
+        <w:rPr>
+          <w:rFonts w:ascii="Verdana" w:hAnsi="Verdana" w:cs="Helvetica"/>
+          <w:color w:val="333333"/>
+        </w:rPr>
+        <w:t>The two transactions are shown in the following Table:</w:t>
       </w:r>
     </w:p>
     <w:p>
@@ -856,50 +1044,11 @@
       </w:pPr>
       <w:r>
         <w:rPr>
-          <w:rFonts w:ascii="Verdana" w:hAnsi="Verdana" w:cs="Helvetica"/>
-          <w:color w:val="333333"/>
-        </w:rPr>
-        <w:t>2. At the same time, T2 updates the quantity on hand (PROD_QOH) for two of the PRODUCT table’s products.</w:t>
-      </w:r>
-    </w:p>
-    <w:p>
-      <w:pPr>
-        <w:pStyle w:val="NormalWeb"/>
-        <w:shd w:val="clear" w:color="auto" w:fill="FFFFFF"/>
-        <w:spacing w:before="0" w:beforeAutospacing="0" w:after="150" w:afterAutospacing="0"/>
-        <w:rPr>
-          <w:rFonts w:ascii="Helvetica" w:hAnsi="Helvetica" w:cs="Helvetica"/>
-          <w:color w:val="333333"/>
-          <w:sz w:val="21"/>
-          <w:szCs w:val="21"/>
-        </w:rPr>
-      </w:pPr>
-      <w:r>
-        <w:rPr>
-          <w:rFonts w:ascii="Verdana" w:hAnsi="Verdana" w:cs="Helvetica"/>
-          <w:color w:val="333333"/>
-        </w:rPr>
-        <w:t>The two transactions are shown in the following Table:</w:t>
-      </w:r>
-    </w:p>
-    <w:p>
-      <w:pPr>
-        <w:pStyle w:val="NormalWeb"/>
-        <w:shd w:val="clear" w:color="auto" w:fill="FFFFFF"/>
-        <w:spacing w:before="0" w:beforeAutospacing="0" w:after="150" w:afterAutospacing="0"/>
-        <w:rPr>
-          <w:rFonts w:ascii="Helvetica" w:hAnsi="Helvetica" w:cs="Helvetica"/>
-          <w:color w:val="333333"/>
-          <w:sz w:val="21"/>
-          <w:szCs w:val="21"/>
-        </w:rPr>
-      </w:pPr>
-      <w:r>
-        <w:rPr>
           <w:noProof/>
         </w:rPr>
+        <w:lastRenderedPageBreak/>
         <w:drawing>
-          <wp:inline distT="0" distB="0" distL="0" distR="0" wp14:anchorId="56912077" wp14:editId="75884D41">
+          <wp:inline distT="0" distB="0" distL="0" distR="0" wp14:anchorId="178E6EAF" wp14:editId="4E38F495">
             <wp:extent cx="5731510" cy="2669540"/>
             <wp:effectExtent l="0" t="0" r="2540" b="0"/>
             <wp:docPr id="55299" name="Picture 3" descr="Tbl09-06">
@@ -1010,9 +1159,8 @@
         <w:rPr>
           <w:noProof/>
         </w:rPr>
-        <w:lastRenderedPageBreak/>
         <w:drawing>
-          <wp:inline distT="0" distB="0" distL="0" distR="0" wp14:anchorId="10039C0F" wp14:editId="16493183">
+          <wp:inline distT="0" distB="0" distL="0" distR="0" wp14:anchorId="7A0BDD21" wp14:editId="342F357F">
             <wp:extent cx="5731510" cy="3023235"/>
             <wp:effectExtent l="0" t="0" r="2540" b="5715"/>
             <wp:docPr id="57347" name="Picture 9" descr="Tbl09-07">
@@ -1104,7 +1252,16 @@
           <w:color w:val="333333"/>
           <w:shd w:val="clear" w:color="auto" w:fill="FFFFFF"/>
         </w:rPr>
-        <w:t>The following table demonstrates that inconsistent retrievals are possible during the transaction execution, making the result of T1’s execution incorrect. The “After” summation shown in Table 10.9 reflects the fact that the value of 25 for product 1546-QQ2 was read after the WRITE statement was completed. Therefore, the “After” total is 40 + 25 = 65. The “Before” total reflects the fact that the value of 23 for product 1558-QW1 was read before the next WRITE statement was completed to reflect the corrected update of 13. Therefore, the “Before” total is 65 + 23 = 88</w:t>
+        <w:t xml:space="preserve">The following table demonstrates that inconsistent retrievals are possible during the transaction execution, making the result of T1’s execution incorrect. The “After” summation shown in Table 10.9 reflects the fact that the value of 25 for product 1546-QQ2 was read after the WRITE statement was completed. Therefore, the “After” total is 40 + 25 = 65. </w:t>
+      </w:r>
+      <w:r>
+        <w:rPr>
+          <w:rFonts w:ascii="Verdana" w:hAnsi="Verdana"/>
+          <w:color w:val="333333"/>
+          <w:shd w:val="clear" w:color="auto" w:fill="FFFFFF"/>
+        </w:rPr>
+        <w:lastRenderedPageBreak/>
+        <w:t>The “Before” total reflects the fact that the value of 23 for product 1558-QW1 was read before the next WRITE statement was completed to reflect the corrected update of 13. Therefore, the “Before” total is 65 + 23 = 88</w:t>
       </w:r>
     </w:p>
     <w:p>
@@ -1124,7 +1281,7 @@
           <w:noProof/>
         </w:rPr>
         <w:drawing>
-          <wp:inline distT="0" distB="0" distL="0" distR="0" wp14:anchorId="1668E7AC" wp14:editId="0F86F715">
+          <wp:inline distT="0" distB="0" distL="0" distR="0" wp14:anchorId="12242261" wp14:editId="0F47A388">
             <wp:extent cx="5731510" cy="3461385"/>
             <wp:effectExtent l="0" t="0" r="2540" b="5715"/>
             <wp:docPr id="59395" name="Picture 9" descr="Tbl09-08">
@@ -1216,7 +1373,6 @@
           <w:color w:val="333333"/>
           <w:shd w:val="clear" w:color="auto" w:fill="FFFFFF"/>
         </w:rPr>
-        <w:lastRenderedPageBreak/>
         <w:t>The computed answer of 102 is obviously wrong because you know from the previous Table that the correct answer is 92. Unless the DBMS exercises concurrency control, a multiuser database environment can create havoc within the information system.</w:t>
       </w:r>
     </w:p>
@@ -1510,8 +1666,9 @@
         <w:rPr>
           <w:noProof/>
         </w:rPr>
+        <w:lastRenderedPageBreak/>
         <w:drawing>
-          <wp:inline distT="0" distB="0" distL="0" distR="0" wp14:anchorId="5B961060" wp14:editId="3231504B">
+          <wp:inline distT="0" distB="0" distL="0" distR="0" wp14:anchorId="4A59460A" wp14:editId="5DE0B8DC">
             <wp:extent cx="5731510" cy="3435350"/>
             <wp:effectExtent l="0" t="0" r="2540" b="0"/>
             <wp:docPr id="4" name="Picture 4"/>
@@ -1709,28 +1866,48 @@
           <w:color w:val="333333"/>
           <w:shd w:val="clear" w:color="auto" w:fill="FFFFFF"/>
         </w:rPr>
+        <w:t xml:space="preserve">aii) A lock on data item can be in two states; it is either locked (1) or unlocked (0). Eliminates lost update problem – the lock is not released until the write statement is completed. </w:t>
+      </w:r>
+    </w:p>
+    <w:p>
+      <w:pPr>
+        <w:pStyle w:val="NormalWeb"/>
+        <w:shd w:val="clear" w:color="auto" w:fill="FFFFFF"/>
+        <w:spacing w:after="150"/>
+        <w:rPr>
+          <w:rFonts w:ascii="Verdana" w:hAnsi="Verdana"/>
+          <w:color w:val="333333"/>
+          <w:shd w:val="clear" w:color="auto" w:fill="FFFFFF"/>
+        </w:rPr>
+      </w:pPr>
+      <w:r>
+        <w:rPr>
+          <w:rFonts w:ascii="Verdana" w:hAnsi="Verdana"/>
+          <w:color w:val="333333"/>
+          <w:shd w:val="clear" w:color="auto" w:fill="FFFFFF"/>
+        </w:rPr>
+        <w:t xml:space="preserve">b) </w:t>
+      </w:r>
+    </w:p>
+    <w:p>
+      <w:pPr>
+        <w:pStyle w:val="NormalWeb"/>
+        <w:shd w:val="clear" w:color="auto" w:fill="FFFFFF"/>
+        <w:spacing w:after="150"/>
+        <w:rPr>
+          <w:rFonts w:ascii="Verdana" w:hAnsi="Verdana"/>
+          <w:color w:val="333333"/>
+          <w:shd w:val="clear" w:color="auto" w:fill="FFFFFF"/>
+          <w:lang w:val="en-US"/>
+        </w:rPr>
+      </w:pPr>
+      <w:r>
+        <w:rPr>
+          <w:noProof/>
+        </w:rPr>
         <w:lastRenderedPageBreak/>
-        <w:t xml:space="preserve">b) </w:t>
-      </w:r>
-    </w:p>
-    <w:p>
-      <w:pPr>
-        <w:pStyle w:val="NormalWeb"/>
-        <w:shd w:val="clear" w:color="auto" w:fill="FFFFFF"/>
-        <w:spacing w:after="150"/>
-        <w:rPr>
-          <w:rFonts w:ascii="Verdana" w:hAnsi="Verdana"/>
-          <w:color w:val="333333"/>
-          <w:shd w:val="clear" w:color="auto" w:fill="FFFFFF"/>
-          <w:lang w:val="en-US"/>
-        </w:rPr>
-      </w:pPr>
-      <w:r>
-        <w:rPr>
-          <w:noProof/>
-        </w:rPr>
         <w:drawing>
-          <wp:inline distT="0" distB="0" distL="0" distR="0" wp14:anchorId="04443ADA" wp14:editId="23C0C829">
+          <wp:inline distT="0" distB="0" distL="0" distR="0" wp14:anchorId="1120B7DA" wp14:editId="2F39D733">
             <wp:extent cx="5276850" cy="2847975"/>
             <wp:effectExtent l="0" t="0" r="0" b="9525"/>
             <wp:docPr id="5" name="Picture 5"/>
@@ -1809,6 +1986,15 @@
           <w:lang w:val="en-US"/>
         </w:rPr>
       </w:pPr>
+      <w:r>
+        <w:rPr>
+          <w:rFonts w:ascii="Verdana" w:hAnsi="Verdana"/>
+          <w:color w:val="333333"/>
+          <w:shd w:val="clear" w:color="auto" w:fill="FFFFFF"/>
+          <w:lang w:val="en-US"/>
+        </w:rPr>
+        <w:t xml:space="preserve">c) Two-Phase Locking- defines how transactions acquire and relinquish locks. </w:t>
+      </w:r>
     </w:p>
     <w:p>
       <w:pPr>
@@ -1829,6 +2015,520 @@
           <w:shd w:val="clear" w:color="auto" w:fill="FFFFFF"/>
           <w:lang w:val="en-US"/>
         </w:rPr>
+        <w:t xml:space="preserve">i) Shrinking Phase: A phase in which a transaction releases all locks and cannot obtain any new lock. </w:t>
+      </w:r>
+    </w:p>
+    <w:p>
+      <w:pPr>
+        <w:pStyle w:val="NormalWeb"/>
+        <w:shd w:val="clear" w:color="auto" w:fill="FFFFFF"/>
+        <w:spacing w:after="150"/>
+        <w:rPr>
+          <w:rFonts w:ascii="Verdana" w:hAnsi="Verdana"/>
+          <w:color w:val="333333"/>
+          <w:shd w:val="clear" w:color="auto" w:fill="FFFFFF"/>
+          <w:lang w:val="en-US"/>
+        </w:rPr>
+      </w:pPr>
+      <w:r>
+        <w:rPr>
+          <w:rFonts w:ascii="Verdana" w:hAnsi="Verdana"/>
+          <w:color w:val="333333"/>
+          <w:shd w:val="clear" w:color="auto" w:fill="FFFFFF"/>
+          <w:lang w:val="en-US"/>
+        </w:rPr>
+        <w:t xml:space="preserve">ii) Growing Phase: A phase in which a transaction acquires all the required locks without unlocking any data. </w:t>
+      </w:r>
+    </w:p>
+    <w:p>
+      <w:pPr>
+        <w:pStyle w:val="NormalWeb"/>
+        <w:shd w:val="clear" w:color="auto" w:fill="FFFFFF"/>
+        <w:spacing w:after="150"/>
+        <w:rPr>
+          <w:rFonts w:ascii="Verdana" w:hAnsi="Verdana"/>
+          <w:color w:val="333333"/>
+          <w:shd w:val="clear" w:color="auto" w:fill="FFFFFF"/>
+          <w:lang w:val="en-US"/>
+        </w:rPr>
+      </w:pPr>
+      <w:r>
+        <w:rPr>
+          <w:noProof/>
+        </w:rPr>
+        <w:drawing>
+          <wp:inline distT="0" distB="0" distL="0" distR="0" wp14:anchorId="5901916C" wp14:editId="2C34CA88">
+            <wp:extent cx="5731510" cy="3348355"/>
+            <wp:effectExtent l="0" t="0" r="2540" b="4445"/>
+            <wp:docPr id="110595" name="Picture 11" descr="Fig09-07">
+              <a:extLst xmlns:a="http://schemas.openxmlformats.org/drawingml/2006/main">
+                <a:ext uri="{FF2B5EF4-FFF2-40B4-BE49-F238E27FC236}">
+                  <a16:creationId xmlns:a16="http://schemas.microsoft.com/office/drawing/2014/main" id="{6A08095B-0B96-41B7-AAE0-BD9A7E28049E}"/>
+                </a:ext>
+              </a:extLst>
+            </wp:docPr>
+            <wp:cNvGraphicFramePr>
+              <a:graphicFrameLocks xmlns:a="http://schemas.openxmlformats.org/drawingml/2006/main" noChangeAspect="1"/>
+            </wp:cNvGraphicFramePr>
+            <a:graphic xmlns:a="http://schemas.openxmlformats.org/drawingml/2006/main">
+              <a:graphicData uri="http://schemas.openxmlformats.org/drawingml/2006/picture">
+                <pic:pic xmlns:pic="http://schemas.openxmlformats.org/drawingml/2006/picture">
+                  <pic:nvPicPr>
+                    <pic:cNvPr id="110595" name="Picture 11" descr="Fig09-07">
+                      <a:extLst>
+                        <a:ext uri="{FF2B5EF4-FFF2-40B4-BE49-F238E27FC236}">
+                          <a16:creationId xmlns:a16="http://schemas.microsoft.com/office/drawing/2014/main" id="{6A08095B-0B96-41B7-AAE0-BD9A7E28049E}"/>
+                        </a:ext>
+                      </a:extLst>
+                    </pic:cNvPr>
+                    <pic:cNvPicPr>
+                      <a:picLocks noChangeAspect="1" noChangeArrowheads="1"/>
+                    </pic:cNvPicPr>
+                  </pic:nvPicPr>
+                  <pic:blipFill>
+                    <a:blip r:embed="rId13">
+                      <a:extLst>
+                        <a:ext uri="{28A0092B-C50C-407E-A947-70E740481C1C}">
+                          <a14:useLocalDpi xmlns:a14="http://schemas.microsoft.com/office/drawing/2010/main" val="0"/>
+                        </a:ext>
+                      </a:extLst>
+                    </a:blip>
+                    <a:srcRect/>
+                    <a:stretch>
+                      <a:fillRect/>
+                    </a:stretch>
+                  </pic:blipFill>
+                  <pic:spPr bwMode="auto">
+                    <a:xfrm>
+                      <a:off x="0" y="0"/>
+                      <a:ext cx="5731510" cy="3348355"/>
+                    </a:xfrm>
+                    <a:prstGeom prst="rect">
+                      <a:avLst/>
+                    </a:prstGeom>
+                    <a:noFill/>
+                    <a:ln>
+                      <a:noFill/>
+                    </a:ln>
+                    <a:effectLst/>
+                  </pic:spPr>
+                </pic:pic>
+              </a:graphicData>
+            </a:graphic>
+          </wp:inline>
+        </w:drawing>
+      </w:r>
+    </w:p>
+    <w:p>
+      <w:pPr>
+        <w:pStyle w:val="NormalWeb"/>
+        <w:shd w:val="clear" w:color="auto" w:fill="FFFFFF"/>
+        <w:spacing w:after="150"/>
+        <w:rPr>
+          <w:rFonts w:ascii="Verdana" w:hAnsi="Verdana"/>
+          <w:color w:val="333333"/>
+          <w:shd w:val="clear" w:color="auto" w:fill="FFFFFF"/>
+          <w:lang w:val="en-US"/>
+        </w:rPr>
+      </w:pPr>
+      <w:r>
+        <w:rPr>
+          <w:rFonts w:ascii="Verdana" w:hAnsi="Verdana"/>
+          <w:color w:val="333333"/>
+          <w:shd w:val="clear" w:color="auto" w:fill="FFFFFF"/>
+          <w:lang w:val="en-US"/>
+        </w:rPr>
+        <w:lastRenderedPageBreak/>
+        <w:t xml:space="preserve">d) serializability is guaranteed, governed by the rules that two transactions cannot have conflicting locks. No data are affected until all locks are obtained. No unlock operation can precede a lock operation in the same transaction. </w:t>
+      </w:r>
+    </w:p>
+    <w:p>
+      <w:pPr>
+        <w:pStyle w:val="NormalWeb"/>
+        <w:shd w:val="clear" w:color="auto" w:fill="FFFFFF"/>
+        <w:spacing w:after="150"/>
+        <w:rPr>
+          <w:rFonts w:ascii="Verdana" w:hAnsi="Verdana"/>
+          <w:color w:val="333333"/>
+          <w:shd w:val="clear" w:color="auto" w:fill="FFFFFF"/>
+          <w:lang w:val="en-US"/>
+        </w:rPr>
+      </w:pPr>
+      <w:r>
+        <w:rPr>
+          <w:rFonts w:ascii="Verdana" w:hAnsi="Verdana"/>
+          <w:color w:val="333333"/>
+          <w:shd w:val="clear" w:color="auto" w:fill="FFFFFF"/>
+          <w:lang w:val="en-US"/>
+        </w:rPr>
+        <w:t xml:space="preserve">Extra Reading: </w:t>
+      </w:r>
+      <w:hyperlink r:id="rId14" w:anchor=":~:text=Binary%20Locks%20%E2%88%92%20A%20lock%20on,is%20either%20locked%20or%20unlocked.&amp;text=If%20a%20lock%20is%20acquired,database%20into%20an%20inconsistent%20state" w:history="1">
+        <w:r>
+          <w:rPr>
+            <w:rStyle w:val="Hyperlink"/>
+            <w:rFonts w:ascii="Verdana" w:hAnsi="Verdana"/>
+            <w:shd w:val="clear" w:color="auto" w:fill="FFFFFF"/>
+            <w:lang w:val="en-US"/>
+          </w:rPr>
+          <w:t>https://www.tutorialspoint.com/dbms/dbms_concurrency_control.htm#:~:text=Binary%20Locks%20%E2%88%92%20A%20lock%20on,is%20either%20locked%20or%20unlocked.&amp;text=If%20a%20lock%20is%20acquired,database%20into%20an%20inconsistent%20state</w:t>
+        </w:r>
+      </w:hyperlink>
+      <w:r>
+        <w:rPr>
+          <w:rFonts w:ascii="Verdana" w:hAnsi="Verdana"/>
+          <w:color w:val="333333"/>
+          <w:shd w:val="clear" w:color="auto" w:fill="FFFFFF"/>
+          <w:lang w:val="en-US"/>
+        </w:rPr>
+        <w:t>.</w:t>
+      </w:r>
+    </w:p>
+    <w:p>
+      <w:pPr>
+        <w:pStyle w:val="NormalWeb"/>
+        <w:shd w:val="clear" w:color="auto" w:fill="FFFFFF"/>
+        <w:spacing w:after="150"/>
+        <w:rPr>
+          <w:rFonts w:ascii="Verdana" w:hAnsi="Verdana"/>
+          <w:color w:val="333333"/>
+          <w:shd w:val="clear" w:color="auto" w:fill="FFFFFF"/>
+          <w:lang w:val="en-US"/>
+        </w:rPr>
+      </w:pPr>
+      <w:hyperlink r:id="rId15" w:anchor="5" w:history="1">
+        <w:r>
+          <w:rPr>
+            <w:rStyle w:val="Hyperlink"/>
+            <w:rFonts w:ascii="Verdana" w:hAnsi="Verdana"/>
+            <w:shd w:val="clear" w:color="auto" w:fill="FFFFFF"/>
+            <w:lang w:val="en-US"/>
+          </w:rPr>
+          <w:t>https://www.guru99.com/dbms-concurrency-control.html#5</w:t>
+        </w:r>
+      </w:hyperlink>
+    </w:p>
+    <w:p>
+      <w:pPr>
+        <w:pStyle w:val="NormalWeb"/>
+        <w:shd w:val="clear" w:color="auto" w:fill="FFFFFF"/>
+        <w:spacing w:after="150"/>
+        <w:rPr>
+          <w:rFonts w:ascii="Verdana" w:hAnsi="Verdana"/>
+          <w:color w:val="333333"/>
+          <w:shd w:val="clear" w:color="auto" w:fill="FFFFFF"/>
+          <w:lang w:val="en-US"/>
+        </w:rPr>
+      </w:pPr>
+    </w:p>
+    <w:p>
+      <w:pPr>
+        <w:pStyle w:val="NormalWeb"/>
+        <w:shd w:val="clear" w:color="auto" w:fill="FFFFFF"/>
+        <w:spacing w:after="150"/>
+        <w:rPr>
+          <w:rFonts w:ascii="Verdana" w:hAnsi="Verdana"/>
+          <w:color w:val="333333"/>
+          <w:shd w:val="clear" w:color="auto" w:fill="FFFFFF"/>
+          <w:lang w:val="en-US"/>
+        </w:rPr>
+      </w:pPr>
+      <w:r>
+        <w:rPr>
+          <w:rFonts w:ascii="Verdana" w:hAnsi="Verdana"/>
+          <w:color w:val="333333"/>
+          <w:shd w:val="clear" w:color="auto" w:fill="FFFFFF"/>
+          <w:lang w:val="en-US"/>
+        </w:rPr>
+        <w:t xml:space="preserve">Question </w:t>
+      </w:r>
+    </w:p>
+    <w:p>
+      <w:pPr>
+        <w:pStyle w:val="NormalWeb"/>
+        <w:numPr>
+          <w:ilvl w:val="0"/>
+          <w:numId w:val="7"/>
+        </w:numPr>
+        <w:shd w:val="clear" w:color="auto" w:fill="FFFFFF"/>
+        <w:spacing w:after="150"/>
+        <w:rPr>
+          <w:rFonts w:ascii="Verdana" w:hAnsi="Verdana"/>
+          <w:color w:val="333333"/>
+          <w:shd w:val="clear" w:color="auto" w:fill="FFFFFF"/>
+          <w:lang w:val="en-US"/>
+        </w:rPr>
+      </w:pPr>
+      <w:r>
+        <w:rPr>
+          <w:rFonts w:ascii="Verdana" w:hAnsi="Verdana" w:cs="Arial"/>
+          <w:color w:val="333333"/>
+          <w:shd w:val="clear" w:color="auto" w:fill="FFFFFF"/>
+        </w:rPr>
+        <w:t>Algorithms for Recovery and Isolation Exploiting Semantics, or ARIES is a recovery algorithm designed to work with a no-force, steal database approach</w:t>
+      </w:r>
+      <w:r>
+        <w:rPr>
+          <w:rFonts w:ascii="Verdana" w:hAnsi="Verdana" w:cs="Arial"/>
+          <w:color w:val="333333"/>
+          <w:shd w:val="clear" w:color="auto" w:fill="FFFFFF"/>
+        </w:rPr>
+        <w:t xml:space="preserve">. </w:t>
+      </w:r>
+      <w:r>
+        <w:rPr>
+          <w:rFonts w:ascii="Verdana" w:hAnsi="Verdana" w:cs="Arial"/>
+          <w:color w:val="333333"/>
+          <w:shd w:val="clear" w:color="auto" w:fill="FFFFFF"/>
+        </w:rPr>
+        <w:t>The ARIES recovery procedure consists of three main steps:</w:t>
+      </w:r>
+    </w:p>
+    <w:p>
+      <w:pPr>
+        <w:pStyle w:val="NormalWeb"/>
+        <w:shd w:val="clear" w:color="auto" w:fill="FFFFFF"/>
+        <w:spacing w:before="0" w:beforeAutospacing="0" w:after="150" w:afterAutospacing="0"/>
+        <w:rPr>
+          <w:rFonts w:ascii="Verdana" w:hAnsi="Verdana" w:cs="Arial"/>
+          <w:color w:val="333333"/>
+        </w:rPr>
+      </w:pPr>
+      <w:r>
+        <w:rPr>
+          <w:rStyle w:val="Strong"/>
+          <w:rFonts w:ascii="Verdana" w:hAnsi="Verdana" w:cs="Arial"/>
+          <w:color w:val="333333"/>
+        </w:rPr>
+        <w:t>Analysis</w:t>
+      </w:r>
+    </w:p>
+    <w:p>
+      <w:pPr>
+        <w:pStyle w:val="NormalWeb"/>
+        <w:shd w:val="clear" w:color="auto" w:fill="FFFFFF"/>
+        <w:spacing w:before="0" w:beforeAutospacing="0" w:after="150" w:afterAutospacing="0"/>
+        <w:rPr>
+          <w:rFonts w:ascii="Verdana" w:hAnsi="Verdana" w:cs="Arial"/>
+          <w:color w:val="333333"/>
+        </w:rPr>
+      </w:pPr>
+      <w:r>
+        <w:rPr>
+          <w:rFonts w:ascii="Verdana" w:hAnsi="Verdana" w:cs="Arial"/>
+          <w:color w:val="333333"/>
+        </w:rPr>
+        <w:t>The analysis step identifies the dirty (updated) pages in the buffer (Note 6), and the set of transactions active at the time of the crash. The appropriate point in the log where the REDO operation should start is also determined</w:t>
+      </w:r>
+    </w:p>
+    <w:p>
+      <w:pPr>
+        <w:pStyle w:val="NormalWeb"/>
+        <w:shd w:val="clear" w:color="auto" w:fill="FFFFFF"/>
+        <w:spacing w:before="0" w:beforeAutospacing="0" w:after="150" w:afterAutospacing="0"/>
+        <w:rPr>
+          <w:rFonts w:ascii="Verdana" w:hAnsi="Verdana" w:cs="Arial"/>
+          <w:color w:val="333333"/>
+        </w:rPr>
+      </w:pPr>
+      <w:r>
+        <w:rPr>
+          <w:rStyle w:val="Strong"/>
+          <w:rFonts w:ascii="Verdana" w:hAnsi="Verdana" w:cs="Arial"/>
+          <w:color w:val="333333"/>
+        </w:rPr>
+        <w:t>REDO</w:t>
+      </w:r>
+    </w:p>
+    <w:p>
+      <w:pPr>
+        <w:pStyle w:val="NormalWeb"/>
+        <w:shd w:val="clear" w:color="auto" w:fill="FFFFFF"/>
+        <w:spacing w:before="0" w:beforeAutospacing="0" w:after="150" w:afterAutospacing="0"/>
+        <w:rPr>
+          <w:rFonts w:ascii="Verdana" w:hAnsi="Verdana" w:cs="Arial"/>
+          <w:color w:val="333333"/>
+        </w:rPr>
+      </w:pPr>
+      <w:r>
+        <w:rPr>
+          <w:rFonts w:ascii="Verdana" w:hAnsi="Verdana" w:cs="Arial"/>
+          <w:color w:val="333333"/>
+        </w:rPr>
+        <w:t>The REDO phase actually reapplies updates from the log to the database. Generally, the REDO operation is applied to only committed transactions. However, in ARIES, this is not the case. Certain information in the ARIES log will provide the start point for REDO, from which REDO operations are applied until the end of the log is reached. In addition, information stored by ARIES and in the data pages will allow ARIES to determine whether the operation to be redone has actually been applied to the database and hence need not be reapplied. Thus only the necessary REDO operations are applied during recovery.</w:t>
+      </w:r>
+    </w:p>
+    <w:p>
+      <w:pPr>
+        <w:pStyle w:val="NormalWeb"/>
+        <w:shd w:val="clear" w:color="auto" w:fill="FFFFFF"/>
+        <w:spacing w:before="0" w:beforeAutospacing="0" w:after="150" w:afterAutospacing="0"/>
+        <w:rPr>
+          <w:rFonts w:ascii="Verdana" w:hAnsi="Verdana" w:cs="Arial"/>
+          <w:color w:val="333333"/>
+        </w:rPr>
+      </w:pPr>
+      <w:r>
+        <w:rPr>
+          <w:rStyle w:val="Strong"/>
+          <w:rFonts w:ascii="Verdana" w:hAnsi="Verdana" w:cs="Arial"/>
+          <w:color w:val="333333"/>
+        </w:rPr>
+        <w:t>UNDO</w:t>
+      </w:r>
+    </w:p>
+    <w:p>
+      <w:pPr>
+        <w:pStyle w:val="NormalWeb"/>
+        <w:shd w:val="clear" w:color="auto" w:fill="FFFFFF"/>
+        <w:spacing w:before="0" w:beforeAutospacing="0" w:after="150" w:afterAutospacing="0"/>
+        <w:rPr>
+          <w:rFonts w:ascii="Verdana" w:hAnsi="Verdana" w:cs="Arial"/>
+          <w:color w:val="333333"/>
+        </w:rPr>
+      </w:pPr>
+      <w:r>
+        <w:rPr>
+          <w:rFonts w:ascii="Verdana" w:hAnsi="Verdana" w:cs="Arial"/>
+          <w:color w:val="333333"/>
+        </w:rPr>
+        <w:t>During the UNDO phase, the log is scanned backwards and the operations of transactions that were active at the time of the crash are undone in reverse order. The information needed for ARIES to accomplish its recovery procedure includes the log, the Transaction Table, and the Dirty Page Table. In addition, check pointing is used. These two tables are maintained by the transaction manager and written to the log during check pointing.</w:t>
+      </w:r>
+    </w:p>
+    <w:p>
+      <w:pPr>
+        <w:pStyle w:val="NormalWeb"/>
+        <w:shd w:val="clear" w:color="auto" w:fill="FFFFFF"/>
+        <w:spacing w:after="150"/>
+        <w:ind w:left="720"/>
+        <w:rPr>
+          <w:rFonts w:ascii="Verdana" w:hAnsi="Verdana"/>
+          <w:color w:val="333333"/>
+          <w:shd w:val="clear" w:color="auto" w:fill="FFFFFF"/>
+          <w:lang w:val="en-US"/>
+        </w:rPr>
+      </w:pPr>
+    </w:p>
+    <w:p>
+      <w:pPr>
+        <w:pStyle w:val="NormalWeb"/>
+        <w:numPr>
+          <w:ilvl w:val="0"/>
+          <w:numId w:val="7"/>
+        </w:numPr>
+        <w:shd w:val="clear" w:color="auto" w:fill="FFFFFF"/>
+        <w:spacing w:after="150"/>
+        <w:rPr>
+          <w:rFonts w:ascii="Verdana" w:hAnsi="Verdana"/>
+          <w:color w:val="333333"/>
+          <w:shd w:val="clear" w:color="auto" w:fill="FFFFFF"/>
+          <w:lang w:val="en-US"/>
+        </w:rPr>
+      </w:pPr>
+      <w:r>
+        <w:rPr>
+          <w:rFonts w:ascii="Verdana" w:hAnsi="Verdana" w:cs="Arial"/>
+          <w:color w:val="202122"/>
+          <w:shd w:val="clear" w:color="auto" w:fill="FFFFFF"/>
+        </w:rPr>
+        <w:t>The compensation log records make it possible to recover during a crash that occurs during the recovery phase.</w:t>
+      </w:r>
+    </w:p>
+    <w:p>
+      <w:pPr>
+        <w:pStyle w:val="NormalWeb"/>
+        <w:shd w:val="clear" w:color="auto" w:fill="FFFFFF"/>
+        <w:spacing w:after="150"/>
+        <w:rPr>
+          <w:rFonts w:ascii="Verdana" w:hAnsi="Verdana"/>
+          <w:color w:val="333333"/>
+          <w:shd w:val="clear" w:color="auto" w:fill="FFFFFF"/>
+          <w:lang w:val="en-US"/>
+        </w:rPr>
+      </w:pPr>
+      <w:hyperlink r:id="rId16" w:history="1">
+        <w:r>
+          <w:rPr>
+            <w:rStyle w:val="Hyperlink"/>
+            <w:rFonts w:ascii="Verdana" w:hAnsi="Verdana"/>
+            <w:shd w:val="clear" w:color="auto" w:fill="FFFFFF"/>
+            <w:lang w:val="en-US"/>
+          </w:rPr>
+          <w:t>https://en.wikipedia.org/wiki/Algorithms_for_Recovery_and_Isolation_Exploiting_Semantics</w:t>
+        </w:r>
+      </w:hyperlink>
+    </w:p>
+    <w:p>
+      <w:pPr>
+        <w:pStyle w:val="NormalWeb"/>
+        <w:shd w:val="clear" w:color="auto" w:fill="FFFFFF"/>
+        <w:spacing w:after="150"/>
+        <w:rPr>
+          <w:rFonts w:ascii="Verdana" w:hAnsi="Verdana"/>
+          <w:color w:val="333333"/>
+          <w:shd w:val="clear" w:color="auto" w:fill="FFFFFF"/>
+          <w:lang w:val="en-US"/>
+        </w:rPr>
+      </w:pPr>
+    </w:p>
+    <w:p>
+      <w:pPr>
+        <w:pStyle w:val="NormalWeb"/>
+        <w:shd w:val="clear" w:color="auto" w:fill="FFFFFF"/>
+        <w:spacing w:after="150"/>
+        <w:rPr>
+          <w:rFonts w:ascii="Verdana" w:hAnsi="Verdana"/>
+          <w:color w:val="333333"/>
+          <w:shd w:val="clear" w:color="auto" w:fill="FFFFFF"/>
+          <w:lang w:val="en-US"/>
+        </w:rPr>
+      </w:pPr>
+    </w:p>
+    <w:p>
+      <w:pPr>
+        <w:pStyle w:val="NormalWeb"/>
+        <w:shd w:val="clear" w:color="auto" w:fill="FFFFFF"/>
+        <w:spacing w:after="150"/>
+        <w:rPr>
+          <w:rFonts w:ascii="Verdana" w:hAnsi="Verdana"/>
+          <w:color w:val="333333"/>
+          <w:shd w:val="clear" w:color="auto" w:fill="FFFFFF"/>
+          <w:lang w:val="en-US"/>
+        </w:rPr>
+      </w:pPr>
+    </w:p>
+    <w:p>
+      <w:pPr>
+        <w:pStyle w:val="NormalWeb"/>
+        <w:shd w:val="clear" w:color="auto" w:fill="FFFFFF"/>
+        <w:spacing w:after="150"/>
+        <w:rPr>
+          <w:rFonts w:ascii="Verdana" w:hAnsi="Verdana"/>
+          <w:color w:val="333333"/>
+          <w:shd w:val="clear" w:color="auto" w:fill="FFFFFF"/>
+          <w:lang w:val="en-US"/>
+        </w:rPr>
+      </w:pPr>
+    </w:p>
+    <w:p>
+      <w:pPr>
+        <w:pStyle w:val="NormalWeb"/>
+        <w:shd w:val="clear" w:color="auto" w:fill="FFFFFF"/>
+        <w:spacing w:after="150"/>
+        <w:rPr>
+          <w:rFonts w:ascii="Verdana" w:hAnsi="Verdana"/>
+          <w:color w:val="333333"/>
+          <w:shd w:val="clear" w:color="auto" w:fill="FFFFFF"/>
+          <w:lang w:val="en-US"/>
+        </w:rPr>
+      </w:pPr>
+      <w:r>
+        <w:rPr>
+          <w:rFonts w:ascii="Verdana" w:hAnsi="Verdana"/>
+          <w:color w:val="333333"/>
+          <w:shd w:val="clear" w:color="auto" w:fill="FFFFFF"/>
+          <w:lang w:val="en-US"/>
+        </w:rPr>
         <w:t xml:space="preserve">Notes: </w:t>
       </w:r>
     </w:p>
@@ -1849,7 +2549,7 @@
           <w:noProof/>
         </w:rPr>
         <w:drawing>
-          <wp:inline distT="0" distB="0" distL="0" distR="0" wp14:anchorId="4F2CF2BF" wp14:editId="043B8269">
+          <wp:inline distT="0" distB="0" distL="0" distR="0" wp14:anchorId="004A8546" wp14:editId="45E774F1">
             <wp:extent cx="5638800" cy="3267075"/>
             <wp:effectExtent l="0" t="0" r="0" b="9525"/>
             <wp:docPr id="6" name="Picture 6"/>
@@ -1866,7 +2566,7 @@
                     </pic:cNvPicPr>
                   </pic:nvPicPr>
                   <pic:blipFill>
-                    <a:blip r:embed="rId13">
+                    <a:blip r:embed="rId17">
                       <a:extLst>
                         <a:ext uri="{28A0092B-C50C-407E-A947-70E740481C1C}">
                           <a14:useLocalDpi xmlns:a14="http://schemas.microsoft.com/office/drawing/2010/main" val="0"/>
@@ -1902,11 +2602,739 @@
       <w:pPr>
         <w:pStyle w:val="NormalWeb"/>
         <w:shd w:val="clear" w:color="auto" w:fill="FFFFFF"/>
-        <w:spacing w:after="150"/>
-        <w:rPr>
-          <w:rFonts w:ascii="Verdana" w:hAnsi="Verdana"/>
-          <w:color w:val="333333"/>
-          <w:shd w:val="clear" w:color="auto" w:fill="FFFFFF"/>
+        <w:spacing w:before="0" w:beforeAutospacing="0" w:after="150" w:afterAutospacing="0"/>
+        <w:rPr>
+          <w:rFonts w:ascii="Helvetica" w:hAnsi="Helvetica" w:cs="Helvetica"/>
+          <w:color w:val="333333"/>
+          <w:lang w:val="en-US"/>
+        </w:rPr>
+      </w:pPr>
+    </w:p>
+    <w:p>
+      <w:pPr>
+        <w:pStyle w:val="NormalWeb"/>
+        <w:shd w:val="clear" w:color="auto" w:fill="FFFFFF"/>
+        <w:spacing w:before="0" w:beforeAutospacing="0" w:after="150" w:afterAutospacing="0"/>
+        <w:rPr>
+          <w:rFonts w:ascii="Helvetica" w:hAnsi="Helvetica" w:cs="Helvetica"/>
+          <w:color w:val="333333"/>
+          <w:lang w:val="en-US"/>
+        </w:rPr>
+      </w:pPr>
+    </w:p>
+    <w:p>
+      <w:pPr>
+        <w:pStyle w:val="NormalWeb"/>
+        <w:shd w:val="clear" w:color="auto" w:fill="FFFFFF"/>
+        <w:spacing w:before="0" w:beforeAutospacing="0" w:after="150" w:afterAutospacing="0"/>
+        <w:rPr>
+          <w:rFonts w:ascii="Helvetica" w:hAnsi="Helvetica" w:cs="Helvetica"/>
+          <w:color w:val="333333"/>
+          <w:lang w:val="en-US"/>
+        </w:rPr>
+      </w:pPr>
+    </w:p>
+    <w:p>
+      <w:pPr>
+        <w:pStyle w:val="NormalWeb"/>
+        <w:shd w:val="clear" w:color="auto" w:fill="FFFFFF"/>
+        <w:spacing w:before="0" w:beforeAutospacing="0" w:after="150" w:afterAutospacing="0"/>
+        <w:rPr>
+          <w:rFonts w:ascii="Helvetica" w:hAnsi="Helvetica" w:cs="Helvetica"/>
+          <w:color w:val="333333"/>
+          <w:lang w:val="en-US"/>
+        </w:rPr>
+      </w:pPr>
+      <w:r>
+        <w:rPr>
+          <w:rFonts w:ascii="Helvetica" w:hAnsi="Helvetica" w:cs="Helvetica"/>
+          <w:color w:val="333333"/>
+          <w:lang w:val="en-US"/>
+        </w:rPr>
+        <w:t xml:space="preserve">Why is a transaction scheduler important? </w:t>
+      </w:r>
+    </w:p>
+    <w:p>
+      <w:pPr>
+        <w:pStyle w:val="NormalWeb"/>
+        <w:shd w:val="clear" w:color="auto" w:fill="FFFFFF"/>
+        <w:spacing w:before="0" w:beforeAutospacing="0" w:after="150" w:afterAutospacing="0"/>
+        <w:rPr>
+          <w:rFonts w:ascii="Helvetica" w:hAnsi="Helvetica" w:cs="Helvetica"/>
+          <w:color w:val="333333"/>
+          <w:lang w:val="en-US"/>
+        </w:rPr>
+      </w:pPr>
+      <w:r>
+        <w:rPr>
+          <w:rFonts w:ascii="Helvetica" w:hAnsi="Helvetica" w:cs="Helvetica"/>
+          <w:color w:val="333333"/>
+          <w:lang w:val="en-US"/>
+        </w:rPr>
+        <w:t xml:space="preserve">Special DBMS program </w:t>
+      </w:r>
+      <w:r>
+        <w:rPr>
+          <w:rFonts w:ascii="Helvetica" w:hAnsi="Helvetica" w:cs="Helvetica"/>
+          <w:color w:val="333333"/>
+          <w:lang w:val="en-US"/>
+        </w:rPr>
+        <w:t xml:space="preserve">- </w:t>
+      </w:r>
+      <w:r>
+        <w:rPr>
+          <w:rFonts w:ascii="Helvetica" w:hAnsi="Helvetica" w:cs="Helvetica"/>
+          <w:color w:val="333333"/>
+          <w:lang w:val="en-US"/>
+        </w:rPr>
+        <w:t>establishes order of operations within which concurrent transactions are executed</w:t>
+      </w:r>
+      <w:r>
+        <w:rPr>
+          <w:rFonts w:ascii="Helvetica" w:hAnsi="Helvetica" w:cs="Helvetica"/>
+          <w:color w:val="333333"/>
+          <w:lang w:val="en-US"/>
+        </w:rPr>
+        <w:t xml:space="preserve">. </w:t>
+      </w:r>
+    </w:p>
+    <w:p>
+      <w:pPr>
+        <w:pStyle w:val="NormalWeb"/>
+        <w:shd w:val="clear" w:color="auto" w:fill="FFFFFF"/>
+        <w:spacing w:before="0" w:beforeAutospacing="0" w:after="150" w:afterAutospacing="0"/>
+        <w:rPr>
+          <w:rFonts w:ascii="Helvetica" w:hAnsi="Helvetica" w:cs="Helvetica"/>
+          <w:color w:val="333333"/>
+          <w:lang w:val="en-US"/>
+        </w:rPr>
+      </w:pPr>
+      <w:r>
+        <w:rPr>
+          <w:rFonts w:ascii="Helvetica" w:hAnsi="Helvetica" w:cs="Helvetica"/>
+          <w:color w:val="333333"/>
+          <w:lang w:val="en-US"/>
+        </w:rPr>
+        <w:t>Interleaves the execution of database operations to ensure serializability and isolation of transactions</w:t>
+      </w:r>
+      <w:r>
+        <w:rPr>
+          <w:rFonts w:ascii="Helvetica" w:hAnsi="Helvetica" w:cs="Helvetica"/>
+          <w:color w:val="333333"/>
+          <w:lang w:val="en-US"/>
+        </w:rPr>
+        <w:t xml:space="preserve">. </w:t>
+      </w:r>
+    </w:p>
+    <w:p>
+      <w:pPr>
+        <w:pStyle w:val="NormalWeb"/>
+        <w:shd w:val="clear" w:color="auto" w:fill="FFFFFF"/>
+        <w:spacing w:before="0" w:beforeAutospacing="0" w:after="150" w:afterAutospacing="0"/>
+        <w:rPr>
+          <w:rFonts w:ascii="Helvetica" w:hAnsi="Helvetica" w:cs="Helvetica"/>
+          <w:color w:val="333333"/>
+          <w:lang w:val="en-US"/>
+        </w:rPr>
+      </w:pPr>
+      <w:r>
+        <w:rPr>
+          <w:rFonts w:ascii="Helvetica" w:hAnsi="Helvetica" w:cs="Helvetica"/>
+          <w:color w:val="333333"/>
+        </w:rPr>
+        <w:lastRenderedPageBreak/>
+        <w:t xml:space="preserve">Ensures </w:t>
+      </w:r>
+      <w:r>
+        <w:rPr>
+          <w:rFonts w:ascii="Helvetica" w:hAnsi="Helvetica" w:cs="Helvetica"/>
+          <w:color w:val="333333"/>
+          <w:lang w:val="en-US"/>
+        </w:rPr>
+        <w:t>computer’s central processing unit (CPU) is used efficiently</w:t>
+      </w:r>
+    </w:p>
+    <w:p>
+      <w:pPr>
+        <w:pStyle w:val="NormalWeb"/>
+        <w:shd w:val="clear" w:color="auto" w:fill="FFFFFF"/>
+        <w:spacing w:before="0" w:beforeAutospacing="0" w:after="150" w:afterAutospacing="0"/>
+        <w:rPr>
+          <w:rFonts w:ascii="Helvetica" w:hAnsi="Helvetica" w:cs="Helvetica"/>
+          <w:color w:val="333333"/>
+          <w:lang w:val="en-US"/>
+        </w:rPr>
+      </w:pPr>
+      <w:r>
+        <w:rPr>
+          <w:rFonts w:ascii="Helvetica" w:hAnsi="Helvetica" w:cs="Helvetica"/>
+          <w:color w:val="333333"/>
+          <w:lang w:val="en-US"/>
+        </w:rPr>
+        <w:t>Default would be FIFO without preemption – idle CPU (during I/O) is inefficient use of the resource and result in unacceptable response times in within the multiuser DBMS environment</w:t>
+      </w:r>
+      <w:r>
+        <w:rPr>
+          <w:rFonts w:ascii="Helvetica" w:hAnsi="Helvetica" w:cs="Helvetica"/>
+          <w:color w:val="333333"/>
+          <w:lang w:val="en-US"/>
+        </w:rPr>
+        <w:t xml:space="preserve">. </w:t>
+      </w:r>
+    </w:p>
+    <w:p>
+      <w:pPr>
+        <w:pStyle w:val="NormalWeb"/>
+        <w:shd w:val="clear" w:color="auto" w:fill="FFFFFF"/>
+        <w:spacing w:before="0" w:beforeAutospacing="0" w:after="150" w:afterAutospacing="0"/>
+        <w:rPr>
+          <w:rFonts w:ascii="Helvetica" w:hAnsi="Helvetica" w:cs="Helvetica"/>
+          <w:color w:val="333333"/>
+          <w:lang w:val="en-US"/>
+        </w:rPr>
+      </w:pPr>
+    </w:p>
+    <w:p>
+      <w:pPr>
+        <w:pStyle w:val="NormalWeb"/>
+        <w:shd w:val="clear" w:color="auto" w:fill="FFFFFF"/>
+        <w:spacing w:before="0" w:beforeAutospacing="0" w:after="150" w:afterAutospacing="0"/>
+        <w:rPr>
+          <w:rFonts w:ascii="Helvetica" w:hAnsi="Helvetica" w:cs="Helvetica"/>
+          <w:color w:val="333333"/>
+          <w:lang w:val="en-US"/>
+        </w:rPr>
+      </w:pPr>
+      <w:r>
+        <w:rPr>
+          <w:rFonts w:ascii="Helvetica" w:hAnsi="Helvetica" w:cs="Helvetica"/>
+          <w:color w:val="333333"/>
+          <w:lang w:val="en-US"/>
+        </w:rPr>
+        <w:t xml:space="preserve">What is the importance of a schedule? </w:t>
+      </w:r>
+    </w:p>
+    <w:p>
+      <w:pPr>
+        <w:pStyle w:val="NormalWeb"/>
+        <w:shd w:val="clear" w:color="auto" w:fill="FFFFFF"/>
+        <w:spacing w:before="0" w:beforeAutospacing="0" w:after="150" w:afterAutospacing="0"/>
+        <w:rPr>
+          <w:rFonts w:ascii="Helvetica" w:hAnsi="Helvetica" w:cs="Helvetica"/>
+          <w:color w:val="333333"/>
+          <w:lang w:val="en-US"/>
+        </w:rPr>
+      </w:pPr>
+      <w:r>
+        <w:rPr>
+          <w:rFonts w:ascii="Helvetica" w:hAnsi="Helvetica" w:cs="Helvetica"/>
+          <w:color w:val="333333"/>
+          <w:lang w:val="en-US"/>
+        </w:rPr>
+        <w:t>A</w:t>
+      </w:r>
+      <w:r>
+        <w:rPr>
+          <w:rFonts w:ascii="Helvetica" w:hAnsi="Helvetica" w:cs="Helvetica"/>
+          <w:color w:val="333333"/>
+          <w:lang w:val="en-US"/>
+        </w:rPr>
+        <w:t xml:space="preserve"> sequence of instructions that specify the chronological order in which instructions of concurrent transactions are executed</w:t>
+      </w:r>
+      <w:r>
+        <w:rPr>
+          <w:rFonts w:ascii="Helvetica" w:hAnsi="Helvetica" w:cs="Helvetica"/>
+          <w:color w:val="333333"/>
+          <w:lang w:val="en-US"/>
+        </w:rPr>
+        <w:t xml:space="preserve">. </w:t>
+      </w:r>
+    </w:p>
+    <w:p>
+      <w:pPr>
+        <w:pStyle w:val="NormalWeb"/>
+        <w:shd w:val="clear" w:color="auto" w:fill="FFFFFF"/>
+        <w:spacing w:before="0" w:beforeAutospacing="0" w:after="150" w:afterAutospacing="0"/>
+        <w:rPr>
+          <w:rFonts w:ascii="Helvetica" w:hAnsi="Helvetica" w:cs="Helvetica"/>
+          <w:color w:val="333333"/>
+          <w:lang w:val="en-US"/>
+        </w:rPr>
+      </w:pPr>
+    </w:p>
+    <w:p>
+      <w:pPr>
+        <w:pStyle w:val="NormalWeb"/>
+        <w:shd w:val="clear" w:color="auto" w:fill="FFFFFF"/>
+        <w:spacing w:before="0" w:beforeAutospacing="0" w:after="150" w:afterAutospacing="0"/>
+        <w:rPr>
+          <w:rFonts w:ascii="Helvetica" w:hAnsi="Helvetica" w:cs="Helvetica"/>
+          <w:color w:val="333333"/>
+          <w:lang w:val="en-US"/>
+        </w:rPr>
+      </w:pPr>
+      <w:r>
+        <w:rPr>
+          <w:rFonts w:ascii="Helvetica" w:hAnsi="Helvetica" w:cs="Helvetica"/>
+          <w:color w:val="333333"/>
+          <w:lang w:val="en-US"/>
+        </w:rPr>
+        <w:t>If T1 and T2 are transactions what happens if?</w:t>
+      </w:r>
+    </w:p>
+    <w:p>
+      <w:pPr>
+        <w:pStyle w:val="NormalWeb"/>
+        <w:shd w:val="clear" w:color="auto" w:fill="FFFFFF"/>
+        <w:spacing w:before="0" w:beforeAutospacing="0" w:after="150" w:afterAutospacing="0"/>
+        <w:rPr>
+          <w:rFonts w:ascii="Helvetica" w:hAnsi="Helvetica" w:cs="Helvetica"/>
+          <w:color w:val="333333"/>
+          <w:lang w:val="en-US"/>
+        </w:rPr>
+      </w:pPr>
+      <w:r>
+        <w:rPr>
+          <w:rFonts w:ascii="Helvetica" w:hAnsi="Helvetica" w:cs="Helvetica"/>
+          <w:color w:val="333333"/>
+          <w:lang w:val="en-US"/>
+        </w:rPr>
+        <w:t>T1 performs a Read operation and T2 performs a Read operation Concurrently</w:t>
+      </w:r>
+    </w:p>
+    <w:p>
+      <w:pPr>
+        <w:pStyle w:val="NormalWeb"/>
+        <w:shd w:val="clear" w:color="auto" w:fill="FFFFFF"/>
+        <w:spacing w:before="0" w:beforeAutospacing="0" w:after="150" w:afterAutospacing="0"/>
+        <w:rPr>
+          <w:rFonts w:ascii="Helvetica" w:hAnsi="Helvetica" w:cs="Helvetica"/>
+          <w:color w:val="333333"/>
+          <w:lang w:val="en-US"/>
+        </w:rPr>
+      </w:pPr>
+      <w:r>
+        <w:rPr>
+          <w:rFonts w:ascii="Helvetica" w:hAnsi="Helvetica" w:cs="Helvetica"/>
+          <w:color w:val="333333"/>
+          <w:lang w:val="en-US"/>
+        </w:rPr>
+        <w:t xml:space="preserve">T1 performs a Write operation and T2 performs a Read operation Concurrently </w:t>
+      </w:r>
+    </w:p>
+    <w:p>
+      <w:pPr>
+        <w:pStyle w:val="NormalWeb"/>
+        <w:shd w:val="clear" w:color="auto" w:fill="FFFFFF"/>
+        <w:spacing w:before="0" w:beforeAutospacing="0" w:after="150" w:afterAutospacing="0"/>
+        <w:rPr>
+          <w:rFonts w:ascii="Helvetica" w:hAnsi="Helvetica" w:cs="Helvetica"/>
+          <w:color w:val="333333"/>
+          <w:lang w:val="en-US"/>
+        </w:rPr>
+      </w:pPr>
+      <w:r>
+        <w:rPr>
+          <w:rFonts w:ascii="Helvetica" w:hAnsi="Helvetica" w:cs="Helvetica"/>
+          <w:color w:val="333333"/>
+          <w:lang w:val="en-US"/>
+        </w:rPr>
+        <w:t xml:space="preserve">T1 performs a Read operation and T2 performs a Write operation Concurrently </w:t>
+      </w:r>
+    </w:p>
+    <w:p>
+      <w:pPr>
+        <w:pStyle w:val="NormalWeb"/>
+        <w:shd w:val="clear" w:color="auto" w:fill="FFFFFF"/>
+        <w:spacing w:before="0" w:beforeAutospacing="0" w:after="150" w:afterAutospacing="0"/>
+        <w:rPr>
+          <w:rFonts w:ascii="Helvetica" w:hAnsi="Helvetica" w:cs="Helvetica"/>
+          <w:color w:val="333333"/>
+          <w:lang w:val="en-US"/>
+        </w:rPr>
+      </w:pPr>
+      <w:r>
+        <w:rPr>
+          <w:rFonts w:ascii="Helvetica" w:hAnsi="Helvetica" w:cs="Helvetica"/>
+          <w:color w:val="333333"/>
+          <w:lang w:val="en-US"/>
+        </w:rPr>
+        <w:t>T1 performs a Write operation and T2 performs a Writes operation Concurrently</w:t>
+      </w:r>
+    </w:p>
+    <w:p>
+      <w:pPr>
+        <w:pStyle w:val="NormalWeb"/>
+        <w:shd w:val="clear" w:color="auto" w:fill="FFFFFF"/>
+        <w:spacing w:before="0" w:beforeAutospacing="0" w:after="150" w:afterAutospacing="0"/>
+        <w:rPr>
+          <w:rFonts w:ascii="Helvetica" w:hAnsi="Helvetica" w:cs="Helvetica"/>
+          <w:color w:val="333333"/>
+          <w:lang w:val="en-US"/>
+        </w:rPr>
+      </w:pPr>
+    </w:p>
+    <w:p>
+      <w:pPr>
+        <w:pStyle w:val="NormalWeb"/>
+        <w:shd w:val="clear" w:color="auto" w:fill="FFFFFF"/>
+        <w:spacing w:before="0" w:beforeAutospacing="0" w:after="150" w:afterAutospacing="0"/>
+        <w:rPr>
+          <w:rFonts w:ascii="Helvetica" w:hAnsi="Helvetica" w:cs="Helvetica"/>
+          <w:color w:val="333333"/>
+          <w:lang w:val="en-US"/>
+        </w:rPr>
+      </w:pPr>
+      <w:r>
+        <w:rPr>
+          <w:noProof/>
+        </w:rPr>
+        <w:drawing>
+          <wp:inline distT="0" distB="0" distL="0" distR="0" wp14:anchorId="5B7E2954" wp14:editId="12045356">
+            <wp:extent cx="5731510" cy="3252470"/>
+            <wp:effectExtent l="0" t="0" r="2540" b="5080"/>
+            <wp:docPr id="7" name="Picture 7"/>
+            <wp:cNvGraphicFramePr>
+              <a:graphicFrameLocks xmlns:a="http://schemas.openxmlformats.org/drawingml/2006/main" noChangeAspect="1"/>
+            </wp:cNvGraphicFramePr>
+            <a:graphic xmlns:a="http://schemas.openxmlformats.org/drawingml/2006/main">
+              <a:graphicData uri="http://schemas.openxmlformats.org/drawingml/2006/picture">
+                <pic:pic xmlns:pic="http://schemas.openxmlformats.org/drawingml/2006/picture">
+                  <pic:nvPicPr>
+                    <pic:cNvPr id="0" name="Picture 1"/>
+                    <pic:cNvPicPr>
+                      <a:picLocks noChangeAspect="1" noChangeArrowheads="1"/>
+                    </pic:cNvPicPr>
+                  </pic:nvPicPr>
+                  <pic:blipFill>
+                    <a:blip r:embed="rId18">
+                      <a:extLst>
+                        <a:ext uri="{28A0092B-C50C-407E-A947-70E740481C1C}">
+                          <a14:useLocalDpi xmlns:a14="http://schemas.microsoft.com/office/drawing/2010/main" val="0"/>
+                        </a:ext>
+                      </a:extLst>
+                    </a:blip>
+                    <a:srcRect/>
+                    <a:stretch>
+                      <a:fillRect/>
+                    </a:stretch>
+                  </pic:blipFill>
+                  <pic:spPr bwMode="auto">
+                    <a:xfrm>
+                      <a:off x="0" y="0"/>
+                      <a:ext cx="5731510" cy="3252470"/>
+                    </a:xfrm>
+                    <a:prstGeom prst="rect">
+                      <a:avLst/>
+                    </a:prstGeom>
+                    <a:noFill/>
+                    <a:ln>
+                      <a:noFill/>
+                    </a:ln>
+                  </pic:spPr>
+                </pic:pic>
+              </a:graphicData>
+            </a:graphic>
+          </wp:inline>
+        </w:drawing>
+      </w:r>
+    </w:p>
+    <w:p>
+      <w:pPr>
+        <w:pStyle w:val="NormalWeb"/>
+        <w:shd w:val="clear" w:color="auto" w:fill="FFFFFF"/>
+        <w:spacing w:before="0" w:beforeAutospacing="0" w:after="150" w:afterAutospacing="0"/>
+        <w:rPr>
+          <w:rFonts w:ascii="Helvetica" w:hAnsi="Helvetica" w:cs="Helvetica"/>
+          <w:color w:val="333333"/>
+          <w:lang w:val="en-US"/>
+        </w:rPr>
+      </w:pPr>
+    </w:p>
+    <w:p>
+      <w:pPr>
+        <w:pStyle w:val="NormalWeb"/>
+        <w:shd w:val="clear" w:color="auto" w:fill="FFFFFF"/>
+        <w:spacing w:before="0" w:beforeAutospacing="0" w:after="150" w:afterAutospacing="0"/>
+        <w:rPr>
+          <w:rFonts w:ascii="Helvetica" w:hAnsi="Helvetica" w:cs="Helvetica"/>
+          <w:color w:val="333333"/>
+          <w:lang w:val="en-US"/>
+        </w:rPr>
+      </w:pPr>
+    </w:p>
+    <w:p>
+      <w:pPr>
+        <w:pStyle w:val="NormalWeb"/>
+        <w:shd w:val="clear" w:color="auto" w:fill="FFFFFF"/>
+        <w:spacing w:before="0" w:beforeAutospacing="0" w:after="150" w:afterAutospacing="0"/>
+        <w:rPr>
+          <w:rFonts w:ascii="Helvetica" w:hAnsi="Helvetica" w:cs="Helvetica"/>
+          <w:color w:val="333333"/>
+          <w:lang w:val="en-US"/>
+        </w:rPr>
+      </w:pPr>
+      <w:r>
+        <w:rPr>
+          <w:noProof/>
+        </w:rPr>
+        <w:lastRenderedPageBreak/>
+        <w:drawing>
+          <wp:inline distT="0" distB="0" distL="0" distR="0" wp14:anchorId="4AFDB939" wp14:editId="02B79547">
+            <wp:extent cx="5731510" cy="3775710"/>
+            <wp:effectExtent l="0" t="0" r="2540" b="0"/>
+            <wp:docPr id="8" name="Picture 8"/>
+            <wp:cNvGraphicFramePr>
+              <a:graphicFrameLocks xmlns:a="http://schemas.openxmlformats.org/drawingml/2006/main" noChangeAspect="1"/>
+            </wp:cNvGraphicFramePr>
+            <a:graphic xmlns:a="http://schemas.openxmlformats.org/drawingml/2006/main">
+              <a:graphicData uri="http://schemas.openxmlformats.org/drawingml/2006/picture">
+                <pic:pic xmlns:pic="http://schemas.openxmlformats.org/drawingml/2006/picture">
+                  <pic:nvPicPr>
+                    <pic:cNvPr id="0" name="Picture 3"/>
+                    <pic:cNvPicPr>
+                      <a:picLocks noChangeAspect="1" noChangeArrowheads="1"/>
+                    </pic:cNvPicPr>
+                  </pic:nvPicPr>
+                  <pic:blipFill>
+                    <a:blip r:embed="rId19">
+                      <a:extLst>
+                        <a:ext uri="{28A0092B-C50C-407E-A947-70E740481C1C}">
+                          <a14:useLocalDpi xmlns:a14="http://schemas.microsoft.com/office/drawing/2010/main" val="0"/>
+                        </a:ext>
+                      </a:extLst>
+                    </a:blip>
+                    <a:srcRect/>
+                    <a:stretch>
+                      <a:fillRect/>
+                    </a:stretch>
+                  </pic:blipFill>
+                  <pic:spPr bwMode="auto">
+                    <a:xfrm>
+                      <a:off x="0" y="0"/>
+                      <a:ext cx="5731510" cy="3775710"/>
+                    </a:xfrm>
+                    <a:prstGeom prst="rect">
+                      <a:avLst/>
+                    </a:prstGeom>
+                    <a:noFill/>
+                    <a:ln>
+                      <a:noFill/>
+                    </a:ln>
+                  </pic:spPr>
+                </pic:pic>
+              </a:graphicData>
+            </a:graphic>
+          </wp:inline>
+        </w:drawing>
+      </w:r>
+    </w:p>
+    <w:p>
+      <w:pPr>
+        <w:pStyle w:val="NormalWeb"/>
+        <w:shd w:val="clear" w:color="auto" w:fill="FFFFFF"/>
+        <w:spacing w:before="0" w:beforeAutospacing="0" w:after="150" w:afterAutospacing="0"/>
+        <w:rPr>
+          <w:rFonts w:ascii="Helvetica" w:hAnsi="Helvetica" w:cs="Helvetica"/>
+          <w:color w:val="333333"/>
+          <w:lang w:val="en-US"/>
+        </w:rPr>
+      </w:pPr>
+    </w:p>
+    <w:p>
+      <w:pPr>
+        <w:pStyle w:val="NormalWeb"/>
+        <w:shd w:val="clear" w:color="auto" w:fill="FFFFFF"/>
+        <w:spacing w:before="0" w:beforeAutospacing="0" w:after="150" w:afterAutospacing="0"/>
+        <w:rPr>
+          <w:rFonts w:ascii="Helvetica" w:hAnsi="Helvetica" w:cs="Helvetica"/>
+          <w:color w:val="333333"/>
+          <w:lang w:val="en-US"/>
+        </w:rPr>
+      </w:pPr>
+      <w:r>
+        <w:rPr>
+          <w:noProof/>
+        </w:rPr>
+        <w:drawing>
+          <wp:inline distT="0" distB="0" distL="0" distR="0" wp14:anchorId="57E688E7" wp14:editId="421EE408">
+            <wp:extent cx="5731510" cy="4546600"/>
+            <wp:effectExtent l="0" t="0" r="2540" b="6350"/>
+            <wp:docPr id="9" name="Picture 9"/>
+            <wp:cNvGraphicFramePr>
+              <a:graphicFrameLocks xmlns:a="http://schemas.openxmlformats.org/drawingml/2006/main" noChangeAspect="1"/>
+            </wp:cNvGraphicFramePr>
+            <a:graphic xmlns:a="http://schemas.openxmlformats.org/drawingml/2006/main">
+              <a:graphicData uri="http://schemas.openxmlformats.org/drawingml/2006/picture">
+                <pic:pic xmlns:pic="http://schemas.openxmlformats.org/drawingml/2006/picture">
+                  <pic:nvPicPr>
+                    <pic:cNvPr id="0" name="Picture 5"/>
+                    <pic:cNvPicPr>
+                      <a:picLocks noChangeAspect="1" noChangeArrowheads="1"/>
+                    </pic:cNvPicPr>
+                  </pic:nvPicPr>
+                  <pic:blipFill>
+                    <a:blip r:embed="rId20">
+                      <a:extLst>
+                        <a:ext uri="{28A0092B-C50C-407E-A947-70E740481C1C}">
+                          <a14:useLocalDpi xmlns:a14="http://schemas.microsoft.com/office/drawing/2010/main" val="0"/>
+                        </a:ext>
+                      </a:extLst>
+                    </a:blip>
+                    <a:srcRect/>
+                    <a:stretch>
+                      <a:fillRect/>
+                    </a:stretch>
+                  </pic:blipFill>
+                  <pic:spPr bwMode="auto">
+                    <a:xfrm>
+                      <a:off x="0" y="0"/>
+                      <a:ext cx="5731510" cy="4546600"/>
+                    </a:xfrm>
+                    <a:prstGeom prst="rect">
+                      <a:avLst/>
+                    </a:prstGeom>
+                    <a:noFill/>
+                    <a:ln>
+                      <a:noFill/>
+                    </a:ln>
+                  </pic:spPr>
+                </pic:pic>
+              </a:graphicData>
+            </a:graphic>
+          </wp:inline>
+        </w:drawing>
+      </w:r>
+    </w:p>
+    <w:p>
+      <w:pPr>
+        <w:pStyle w:val="NormalWeb"/>
+        <w:shd w:val="clear" w:color="auto" w:fill="FFFFFF"/>
+        <w:spacing w:before="0" w:beforeAutospacing="0" w:after="150" w:afterAutospacing="0"/>
+        <w:rPr>
+          <w:rFonts w:ascii="Helvetica" w:hAnsi="Helvetica" w:cs="Helvetica"/>
+          <w:color w:val="333333"/>
+          <w:lang w:val="en-US"/>
+        </w:rPr>
+      </w:pPr>
+    </w:p>
+    <w:p>
+      <w:pPr>
+        <w:pStyle w:val="NormalWeb"/>
+        <w:shd w:val="clear" w:color="auto" w:fill="FFFFFF"/>
+        <w:spacing w:before="0" w:beforeAutospacing="0" w:after="150" w:afterAutospacing="0"/>
+        <w:rPr>
+          <w:rFonts w:ascii="Helvetica" w:hAnsi="Helvetica" w:cs="Helvetica"/>
+          <w:color w:val="333333"/>
+          <w:lang w:val="en-US"/>
+        </w:rPr>
+      </w:pPr>
+    </w:p>
+    <w:p>
+      <w:pPr>
+        <w:pStyle w:val="NormalWeb"/>
+        <w:shd w:val="clear" w:color="auto" w:fill="FFFFFF"/>
+        <w:spacing w:before="0" w:beforeAutospacing="0" w:after="150" w:afterAutospacing="0"/>
+        <w:rPr>
+          <w:rFonts w:ascii="Helvetica" w:hAnsi="Helvetica" w:cs="Helvetica"/>
+          <w:color w:val="333333"/>
+          <w:lang w:val="en-US"/>
+        </w:rPr>
+      </w:pPr>
+    </w:p>
+    <w:p>
+      <w:pPr>
+        <w:pStyle w:val="NormalWeb"/>
+        <w:shd w:val="clear" w:color="auto" w:fill="FFFFFF"/>
+        <w:spacing w:before="0" w:beforeAutospacing="0" w:after="150" w:afterAutospacing="0"/>
+        <w:rPr>
+          <w:rFonts w:ascii="Helvetica" w:hAnsi="Helvetica" w:cs="Helvetica"/>
+          <w:color w:val="333333"/>
+          <w:lang w:val="en-US"/>
+        </w:rPr>
+      </w:pPr>
+    </w:p>
+    <w:p>
+      <w:pPr>
+        <w:pStyle w:val="NormalWeb"/>
+        <w:shd w:val="clear" w:color="auto" w:fill="FFFFFF"/>
+        <w:spacing w:before="0" w:beforeAutospacing="0" w:after="150" w:afterAutospacing="0"/>
+        <w:rPr>
+          <w:rFonts w:ascii="Helvetica" w:hAnsi="Helvetica" w:cs="Helvetica"/>
+          <w:color w:val="333333"/>
+          <w:lang w:val="en-US"/>
+        </w:rPr>
+      </w:pPr>
+    </w:p>
+    <w:p>
+      <w:pPr>
+        <w:pStyle w:val="NormalWeb"/>
+        <w:shd w:val="clear" w:color="auto" w:fill="FFFFFF"/>
+        <w:spacing w:before="0" w:beforeAutospacing="0" w:after="150" w:afterAutospacing="0"/>
+        <w:rPr>
+          <w:rFonts w:ascii="Helvetica" w:hAnsi="Helvetica" w:cs="Helvetica"/>
+          <w:color w:val="333333"/>
+          <w:lang w:val="en-US"/>
+        </w:rPr>
+      </w:pPr>
+    </w:p>
+    <w:p>
+      <w:pPr>
+        <w:pStyle w:val="NormalWeb"/>
+        <w:shd w:val="clear" w:color="auto" w:fill="FFFFFF"/>
+        <w:spacing w:before="0" w:beforeAutospacing="0" w:after="150" w:afterAutospacing="0"/>
+        <w:rPr>
+          <w:rFonts w:ascii="Helvetica" w:hAnsi="Helvetica" w:cs="Helvetica"/>
+          <w:color w:val="333333"/>
+          <w:lang w:val="en-US"/>
+        </w:rPr>
+      </w:pPr>
+    </w:p>
+    <w:p>
+      <w:pPr>
+        <w:pStyle w:val="NormalWeb"/>
+        <w:shd w:val="clear" w:color="auto" w:fill="FFFFFF"/>
+        <w:spacing w:before="0" w:beforeAutospacing="0" w:after="150" w:afterAutospacing="0"/>
+        <w:rPr>
+          <w:rFonts w:ascii="Helvetica" w:hAnsi="Helvetica" w:cs="Helvetica"/>
+          <w:color w:val="333333"/>
+          <w:lang w:val="en-US"/>
+        </w:rPr>
+      </w:pPr>
+    </w:p>
+    <w:p>
+      <w:pPr>
+        <w:pStyle w:val="NormalWeb"/>
+        <w:shd w:val="clear" w:color="auto" w:fill="FFFFFF"/>
+        <w:spacing w:before="0" w:beforeAutospacing="0" w:after="150" w:afterAutospacing="0"/>
+        <w:rPr>
+          <w:rFonts w:ascii="Helvetica" w:hAnsi="Helvetica" w:cs="Helvetica"/>
+          <w:color w:val="333333"/>
+          <w:lang w:val="en-US"/>
+        </w:rPr>
+      </w:pPr>
+    </w:p>
+    <w:p>
+      <w:pPr>
+        <w:pStyle w:val="NormalWeb"/>
+        <w:shd w:val="clear" w:color="auto" w:fill="FFFFFF"/>
+        <w:spacing w:before="0" w:beforeAutospacing="0" w:after="150" w:afterAutospacing="0"/>
+        <w:rPr>
+          <w:rFonts w:ascii="Helvetica" w:hAnsi="Helvetica" w:cs="Helvetica"/>
+          <w:color w:val="333333"/>
+          <w:lang w:val="en-US"/>
+        </w:rPr>
+      </w:pPr>
+    </w:p>
+    <w:p>
+      <w:pPr>
+        <w:pStyle w:val="NormalWeb"/>
+        <w:shd w:val="clear" w:color="auto" w:fill="FFFFFF"/>
+        <w:spacing w:before="0" w:beforeAutospacing="0" w:after="150" w:afterAutospacing="0"/>
+        <w:rPr>
+          <w:rFonts w:ascii="Helvetica" w:hAnsi="Helvetica" w:cs="Helvetica"/>
+          <w:color w:val="333333"/>
+          <w:lang w:val="en-US"/>
         </w:rPr>
       </w:pPr>
     </w:p>
@@ -1923,6 +3351,20 @@
         </w:rPr>
       </w:pPr>
     </w:p>
+    <w:p>
+      <w:pPr>
+        <w:pStyle w:val="NormalWeb"/>
+        <w:shd w:val="clear" w:color="auto" w:fill="FFFFFF"/>
+        <w:spacing w:before="0" w:beforeAutospacing="0" w:after="150" w:afterAutospacing="0"/>
+        <w:rPr>
+          <w:rFonts w:ascii="Helvetica" w:hAnsi="Helvetica" w:cs="Helvetica"/>
+          <w:color w:val="333333"/>
+          <w:sz w:val="21"/>
+          <w:szCs w:val="21"/>
+        </w:rPr>
+      </w:pPr>
+    </w:p>
+    <w:p/>
     <w:p/>
     <w:sectPr>
       <w:pgSz w:w="11906" w:h="16838"/>
@@ -2586,6 +4028,95 @@
     </w:lvl>
   </w:abstractNum>
   <w:abstractNum w:abstractNumId="5" w15:restartNumberingAfterBreak="0">
+    <w:nsid w:val="6E7A7CA7"/>
+    <w:multiLevelType w:val="hybridMultilevel"/>
+    <w:tmpl w:val="A4C47F84"/>
+    <w:lvl w:ilvl="0" w:tplc="158280FC">
+      <w:start w:val="1"/>
+      <w:numFmt w:val="lowerLetter"/>
+      <w:lvlText w:val="%1)"/>
+      <w:lvlJc w:val="left"/>
+      <w:pPr>
+        <w:ind w:left="720" w:hanging="360"/>
+      </w:pPr>
+      <w:rPr>
+        <w:rFonts w:ascii="Arial" w:hAnsi="Arial" w:cs="Arial" w:hint="default"/>
+      </w:rPr>
+    </w:lvl>
+    <w:lvl w:ilvl="1" w:tplc="1C090019" w:tentative="1">
+      <w:start w:val="1"/>
+      <w:numFmt w:val="lowerLetter"/>
+      <w:lvlText w:val="%2."/>
+      <w:lvlJc w:val="left"/>
+      <w:pPr>
+        <w:ind w:left="1440" w:hanging="360"/>
+      </w:pPr>
+    </w:lvl>
+    <w:lvl w:ilvl="2" w:tplc="1C09001B" w:tentative="1">
+      <w:start w:val="1"/>
+      <w:numFmt w:val="lowerRoman"/>
+      <w:lvlText w:val="%3."/>
+      <w:lvlJc w:val="right"/>
+      <w:pPr>
+        <w:ind w:left="2160" w:hanging="180"/>
+      </w:pPr>
+    </w:lvl>
+    <w:lvl w:ilvl="3" w:tplc="1C09000F" w:tentative="1">
+      <w:start w:val="1"/>
+      <w:numFmt w:val="decimal"/>
+      <w:lvlText w:val="%4."/>
+      <w:lvlJc w:val="left"/>
+      <w:pPr>
+        <w:ind w:left="2880" w:hanging="360"/>
+      </w:pPr>
+    </w:lvl>
+    <w:lvl w:ilvl="4" w:tplc="1C090019" w:tentative="1">
+      <w:start w:val="1"/>
+      <w:numFmt w:val="lowerLetter"/>
+      <w:lvlText w:val="%5."/>
+      <w:lvlJc w:val="left"/>
+      <w:pPr>
+        <w:ind w:left="3600" w:hanging="360"/>
+      </w:pPr>
+    </w:lvl>
+    <w:lvl w:ilvl="5" w:tplc="1C09001B" w:tentative="1">
+      <w:start w:val="1"/>
+      <w:numFmt w:val="lowerRoman"/>
+      <w:lvlText w:val="%6."/>
+      <w:lvlJc w:val="right"/>
+      <w:pPr>
+        <w:ind w:left="4320" w:hanging="180"/>
+      </w:pPr>
+    </w:lvl>
+    <w:lvl w:ilvl="6" w:tplc="1C09000F" w:tentative="1">
+      <w:start w:val="1"/>
+      <w:numFmt w:val="decimal"/>
+      <w:lvlText w:val="%7."/>
+      <w:lvlJc w:val="left"/>
+      <w:pPr>
+        <w:ind w:left="5040" w:hanging="360"/>
+      </w:pPr>
+    </w:lvl>
+    <w:lvl w:ilvl="7" w:tplc="1C090019" w:tentative="1">
+      <w:start w:val="1"/>
+      <w:numFmt w:val="lowerLetter"/>
+      <w:lvlText w:val="%8."/>
+      <w:lvlJc w:val="left"/>
+      <w:pPr>
+        <w:ind w:left="5760" w:hanging="360"/>
+      </w:pPr>
+    </w:lvl>
+    <w:lvl w:ilvl="8" w:tplc="1C09001B" w:tentative="1">
+      <w:start w:val="1"/>
+      <w:numFmt w:val="lowerRoman"/>
+      <w:lvlText w:val="%9."/>
+      <w:lvlJc w:val="right"/>
+      <w:pPr>
+        <w:ind w:left="6480" w:hanging="180"/>
+      </w:pPr>
+    </w:lvl>
+  </w:abstractNum>
+  <w:abstractNum w:abstractNumId="6" w15:restartNumberingAfterBreak="0">
     <w:nsid w:val="7D8E0101"/>
     <w:multiLevelType w:val="hybridMultilevel"/>
     <w:tmpl w:val="6074C600"/>
@@ -2729,7 +4260,7 @@
     <w:abstractNumId w:val="1"/>
   </w:num>
   <w:num w:numId="2">
-    <w:abstractNumId w:val="5"/>
+    <w:abstractNumId w:val="6"/>
   </w:num>
   <w:num w:numId="3">
     <w:abstractNumId w:val="4"/>
@@ -2742,6 +4273,9 @@
   </w:num>
   <w:num w:numId="6">
     <w:abstractNumId w:val="3"/>
+  </w:num>
+  <w:num w:numId="7">
+    <w:abstractNumId w:val="5"/>
   </w:num>
 </w:numbering>
 </file>
@@ -3144,6 +4678,7 @@
   <w:style w:type="paragraph" w:default="1" w:styleId="Normal">
     <w:name w:val="Normal"/>
     <w:qFormat/>
+    <w:rsid w:val="007D17A7"/>
   </w:style>
   <w:style w:type="character" w:default="1" w:styleId="DefaultParagraphFont">
     <w:name w:val="Default Paragraph Font"/>
@@ -3187,6 +4722,28 @@
       <w:sz w:val="24"/>
       <w:szCs w:val="24"/>
       <w:lang w:eastAsia="en-ZA"/>
+    </w:rPr>
+  </w:style>
+  <w:style w:type="character" w:styleId="Hyperlink">
+    <w:name w:val="Hyperlink"/>
+    <w:basedOn w:val="DefaultParagraphFont"/>
+    <w:uiPriority w:val="99"/>
+    <w:unhideWhenUsed/>
+    <w:rsid w:val="007D17A7"/>
+    <w:rPr>
+      <w:color w:val="0563C1" w:themeColor="hyperlink"/>
+      <w:u w:val="single"/>
+    </w:rPr>
+  </w:style>
+  <w:style w:type="character" w:styleId="Strong">
+    <w:name w:val="Strong"/>
+    <w:basedOn w:val="DefaultParagraphFont"/>
+    <w:uiPriority w:val="22"/>
+    <w:qFormat/>
+    <w:rsid w:val="007D17A7"/>
+    <w:rPr>
+      <w:b/>
+      <w:bCs/>
     </w:rPr>
   </w:style>
 </w:styles>

</xml_diff>